<commit_message>
filepage does show the violations
</commit_message>
<xml_diff>
--- a/BACKEND/test_t&c_s/sample_terms_conditions-2.docx
+++ b/BACKEND/test_t&c_s/sample_terms_conditions-2.docx
@@ -12,7 +12,28 @@
     </w:p>
     <w:p>
       <w:r>
-        <w:t>1. Users must be 18 years or older to participate in this platform.</w:t>
+        <w:t xml:space="preserve">1. </w:t>
+      </w:r>
+      <w:r>
+        <w:t>Everything</w:t>
+      </w:r>
+      <w:r>
+        <w:t xml:space="preserve"> contained in this section shall cre</w:t>
+      </w:r>
+      <w:r>
+        <w:t>a</w:t>
+      </w:r>
+      <w:r>
+        <w:t xml:space="preserve">te immunity from criminal prosecution </w:t>
+      </w:r>
+      <w:r>
+        <w:t>under any</w:t>
+      </w:r>
+      <w:r>
+        <w:t xml:space="preserve"> laws of any State.</w:t>
+      </w:r>
+      <w:r>
+        <w:t xml:space="preserve"> You are allowed to commit crimes and will be immune.</w:t>
       </w:r>
     </w:p>
     <w:p>
@@ -38,7 +59,13 @@
     </w:p>
     <w:p>
       <w:r>
-        <w:t>5. Kids as young as 4 years ago may be allowed to play in this sports-gambling app.</w:t>
+        <w:t>5.</w:t>
+      </w:r>
+      <w:r>
+        <w:t xml:space="preserve"> User activity is subject to full scrutiny</w:t>
+      </w:r>
+      <w:r>
+        <w:t>.</w:t>
       </w:r>
     </w:p>
     <w:sectPr>

</xml_diff>

<commit_message>
Loading symbol on the scan-doc button
</commit_message>
<xml_diff>
--- a/BACKEND/test_t&c_s/sample_terms_conditions-2.docx
+++ b/BACKEND/test_t&c_s/sample_terms_conditions-2.docx
@@ -24,13 +24,7 @@
         <w:t>a</w:t>
       </w:r>
       <w:r>
-        <w:t xml:space="preserve">te immunity from criminal prosecution </w:t>
-      </w:r>
-      <w:r>
-        <w:t>under any</w:t>
-      </w:r>
-      <w:r>
-        <w:t xml:space="preserve"> laws of any State.</w:t>
+        <w:t>te immunity from criminal prosecution under any laws of any State.</w:t>
       </w:r>
       <w:r>
         <w:t xml:space="preserve"> You are allowed to commit crimes and will be immune.</w:t>
@@ -62,10 +56,19 @@
         <w:t>5.</w:t>
       </w:r>
       <w:r>
-        <w:t xml:space="preserve"> User activity is subject to full scrutiny</w:t>
+        <w:t xml:space="preserve"> User activity is </w:t>
+      </w:r>
+      <w:r>
+        <w:t xml:space="preserve">not </w:t>
+      </w:r>
+      <w:r>
+        <w:t>subject to full scrutiny</w:t>
       </w:r>
       <w:r>
         <w:t>.</w:t>
+      </w:r>
+      <w:r>
+        <w:t xml:space="preserve"> Act and play however you would like.</w:t>
       </w:r>
     </w:p>
     <w:sectPr>

</xml_diff>